<commit_message>
Update q and a file
</commit_message>
<xml_diff>
--- a/assets/documents/webinar_17-June-2020/Open-SDG-webinar-QandA.docx
+++ b/assets/documents/webinar_17-June-2020/Open-SDG-webinar-QandA.docx
@@ -26,8 +26,6 @@
       <w:pPr>
         <w:pStyle w:val="Title"/>
       </w:pPr>
-      <w:bookmarkStart w:id="0" w:name="_GoBack"/>
-      <w:bookmarkEnd w:id="0"/>
       <w:r>
         <w:t>Questions &amp; answers</w:t>
       </w:r>
@@ -37,19 +35,47 @@
         <w:pStyle w:val="Subtitle"/>
       </w:pPr>
       <w:r>
+        <w:rPr>
+          <w:b/>
+          <w:bCs/>
+        </w:rPr>
+        <w:t>Q:</w:t>
+      </w:r>
+      <w:r>
+        <w:t xml:space="preserve"> </w:t>
+      </w:r>
+      <w:r>
         <w:t>How will changes to the UN SDG indicator framework be managed in Open SDG?</w:t>
       </w:r>
     </w:p>
     <w:p>
       <w:r>
+        <w:rPr>
+          <w:b/>
+          <w:bCs/>
+        </w:rPr>
+        <w:t>A:</w:t>
+      </w:r>
+      <w:r>
+        <w:t xml:space="preserve"> </w:t>
+      </w:r>
+      <w:r>
         <w:t xml:space="preserve">We are going to create a branch in the </w:t>
       </w:r>
       <w:hyperlink r:id="rId5" w:history="1">
+        <w:proofErr w:type="spellStart"/>
         <w:r>
           <w:rPr>
             <w:rStyle w:val="Hyperlink"/>
           </w:rPr>
-          <w:t>sdg-translations</w:t>
+          <w:t>sdg</w:t>
+        </w:r>
+        <w:proofErr w:type="spellEnd"/>
+        <w:r>
+          <w:rPr>
+            <w:rStyle w:val="Hyperlink"/>
+          </w:rPr>
+          <w:t>-translations</w:t>
         </w:r>
         <w:r>
           <w:rPr>
@@ -71,7 +97,15 @@
         <w:t>.</w:t>
       </w:r>
       <w:r>
-        <w:t xml:space="preserve"> after any countries have submitted voluntary national reviews). We will post guidance on how countries can switch to the new set of indicators. Users will have the option to stick with the current set as long as they need to.</w:t>
+        <w:t xml:space="preserve"> after any countries have submitted voluntary national reviews). We will post guidance on how countries can switch to the new set of indicators. Users will have the option to stick with the current set </w:t>
+      </w:r>
+      <w:proofErr w:type="gramStart"/>
+      <w:r>
+        <w:t>as long as</w:t>
+      </w:r>
+      <w:proofErr w:type="gramEnd"/>
+      <w:r>
+        <w:t xml:space="preserve"> they need to.</w:t>
       </w:r>
     </w:p>
     <w:p>
@@ -79,11 +113,31 @@
         <w:pStyle w:val="Subtitle"/>
       </w:pPr>
       <w:r>
+        <w:rPr>
+          <w:b/>
+          <w:bCs/>
+        </w:rPr>
+        <w:t>Q:</w:t>
+      </w:r>
+      <w:r>
+        <w:t xml:space="preserve"> </w:t>
+      </w:r>
+      <w:r>
         <w:t>I'd like to share Open SDG with other Italian regions but I'm afraid the files I changed are too local: should local repos be forked from a master national one?</w:t>
       </w:r>
     </w:p>
     <w:p>
       <w:r>
+        <w:rPr>
+          <w:b/>
+          <w:bCs/>
+        </w:rPr>
+        <w:t>A:</w:t>
+      </w:r>
+      <w:r>
+        <w:t xml:space="preserve"> </w:t>
+      </w:r>
+      <w:r>
         <w:t xml:space="preserve">First </w:t>
       </w:r>
       <w:r>
@@ -125,6 +179,16 @@
         <w:pStyle w:val="Subtitle"/>
       </w:pPr>
       <w:r>
+        <w:rPr>
+          <w:b/>
+          <w:bCs/>
+        </w:rPr>
+        <w:t>Q:</w:t>
+      </w:r>
+      <w:r>
+        <w:t xml:space="preserve"> </w:t>
+      </w:r>
+      <w:r>
         <w:t>How do I add sub-national indicators, additional to the global indicator set? Can I identify them as a 4-part indicator reference e.g. 17-1-1-a?</w:t>
       </w:r>
     </w:p>
@@ -134,7 +198,20 @@
           <w:b/>
           <w:bCs/>
         </w:rPr>
-        <w:t>Open SDG team:</w:t>
+        <w:t>A:</w:t>
+      </w:r>
+      <w:r>
+        <w:t xml:space="preserve"> </w:t>
+      </w:r>
+      <w:r>
+        <w:t>Open SDG team</w:t>
+      </w:r>
+      <w:r>
+        <w:rPr>
+          <w:b/>
+          <w:bCs/>
+        </w:rPr>
+        <w:t>:</w:t>
       </w:r>
       <w:r>
         <w:t xml:space="preserve"> </w:t>
@@ -154,27 +231,51 @@
       <w:r>
         <w:t xml:space="preserve"> national indicators are identified with a 4-part indicator reference which either uses a single 4th number e.g. 3.5.1.1 or where there are multiple national indicators related to a global indicators then a number/letter combination for the 4th part e.g. 1.3.1.1c, 1.3.1.1e etc.</w:t>
       </w:r>
-    </w:p>
-    <w:p>
-      <w:r>
-        <w:rPr>
-          <w:b/>
-          <w:bCs/>
-        </w:rPr>
-        <w:t>UNSD:</w:t>
-      </w:r>
-      <w:r>
-        <w:rPr>
-          <w:b/>
-          <w:bCs/>
-        </w:rPr>
-        <w:t xml:space="preserve"> </w:t>
-      </w:r>
-      <w:r>
-        <w:t xml:space="preserve">We don’t recommend a particular </w:t>
-      </w:r>
-      <w:r>
-        <w:t>approach as countries have already began numbering their national indicators. The 4-part indicator reference is one approach, but we have also seen cases where countries use a geocode. For example, the three-part indicator code</w:t>
+      <w:r>
+        <w:t xml:space="preserve"> </w:t>
+      </w:r>
+    </w:p>
+    <w:p>
+      <w:r>
+        <w:rPr>
+          <w:b/>
+          <w:bCs/>
+        </w:rPr>
+        <w:t>A:</w:t>
+      </w:r>
+      <w:r>
+        <w:t xml:space="preserve"> </w:t>
+      </w:r>
+      <w:r>
+        <w:t>UNSD</w:t>
+      </w:r>
+      <w:r>
+        <w:rPr>
+          <w:b/>
+          <w:bCs/>
+        </w:rPr>
+        <w:t>:</w:t>
+      </w:r>
+      <w:r>
+        <w:rPr>
+          <w:b/>
+          <w:bCs/>
+        </w:rPr>
+        <w:t xml:space="preserve"> </w:t>
+      </w:r>
+      <w:r>
+        <w:t xml:space="preserve">We don’t recommend a </w:t>
+      </w:r>
+      <w:proofErr w:type="gramStart"/>
+      <w:r>
+        <w:t xml:space="preserve">particular </w:t>
+      </w:r>
+      <w:r>
+        <w:t>approach</w:t>
+      </w:r>
+      <w:proofErr w:type="gramEnd"/>
+      <w:r>
+        <w:t xml:space="preserve"> as countries have already began numbering their national indicators. The 4-part indicator reference is one approach, but we have also seen cases where countries use a geocode. For example, the three-part indicator code</w:t>
       </w:r>
       <w:r>
         <w:t xml:space="preserve"> followed by a </w:t>
@@ -183,10 +284,13 @@
         <w:t>two-letter</w:t>
       </w:r>
       <w:r>
-        <w:t xml:space="preserve"> country code</w:t>
-      </w:r>
-      <w:r>
-        <w:t xml:space="preserve">, and indicating whether there is one or more national indicator associated with the global indicator. It really depends on the country, but any approach that clearly distinguishes the national indicators from the global indicators works fine. We have indicators and we have series – indicators that are part of the framework explain how to assign numbers to the indicators, but at the data level we are dealing with series because one single indicator can include multiple series, and if you want to add national indicators to the global data structure definition, there are a set of guideline which explain how to do that. The guidelines are available on the </w:t>
+        <w:t xml:space="preserve"> country </w:t>
+      </w:r>
+      <w:r>
+        <w:t>code and</w:t>
+      </w:r>
+      <w:r>
+        <w:t xml:space="preserve"> indicating whether there is one or more national indicator associated with the global indicator. It really depends on the country, but any approach that clearly distinguishes the national indicators from the global indicators works fine. We have indicators and we have series – indicators that are part of the framework explain how to assign numbers to the indicators, but at the data level we are dealing with series because one single indicator can include multiple series, and if you want to add national indicators to the global data structure definition, there are a set of guideline which explain how to do that. The guidelines are available on the </w:t>
       </w:r>
       <w:hyperlink r:id="rId7" w:history="1">
         <w:r>
@@ -205,10 +309,30 @@
         <w:pStyle w:val="Subtitle"/>
       </w:pPr>
       <w:r>
+        <w:rPr>
+          <w:b/>
+          <w:bCs/>
+        </w:rPr>
+        <w:t>Q:</w:t>
+      </w:r>
+      <w:r>
+        <w:t xml:space="preserve"> </w:t>
+      </w:r>
+      <w:r>
         <w:t>Could COVID-19 data also be reported on an Open SDG platform?</w:t>
       </w:r>
     </w:p>
     <w:p>
+      <w:r>
+        <w:rPr>
+          <w:b/>
+          <w:bCs/>
+        </w:rPr>
+        <w:t>A:</w:t>
+      </w:r>
+      <w:r>
+        <w:t xml:space="preserve"> </w:t>
+      </w:r>
       <w:r>
         <w:t xml:space="preserve">Open </w:t>
       </w:r>
@@ -285,16 +409,39 @@
         <w:rPr>
           <w:rFonts w:ascii="Arial" w:hAnsi="Arial" w:cs="Arial"/>
         </w:rPr>
-        <w:t>COVID-19 data/indicator could be mapped to SDG indicator framework (similar to national indicators) and added to existing goal(s) (probably mostly goal 3)</w:t>
-      </w:r>
-    </w:p>
-    <w:p/>
+        <w:t>COVID-19 data/indicator could be mapped to SDG indicator framework (</w:t>
+      </w:r>
+      <w:proofErr w:type="gramStart"/>
+      <w:r>
+        <w:rPr>
+          <w:rFonts w:ascii="Arial" w:hAnsi="Arial" w:cs="Arial"/>
+        </w:rPr>
+        <w:t>similar to</w:t>
+      </w:r>
+      <w:proofErr w:type="gramEnd"/>
+      <w:r>
+        <w:rPr>
+          <w:rFonts w:ascii="Arial" w:hAnsi="Arial" w:cs="Arial"/>
+        </w:rPr>
+        <w:t xml:space="preserve"> national indicators) and added to existing goal(s) (probably mostly goal 3)</w:t>
+      </w:r>
+    </w:p>
     <w:p>
       <w:pPr>
         <w:pStyle w:val="Subtitle"/>
       </w:pPr>
       <w:r>
+        <w:rPr>
+          <w:b/>
+          <w:bCs/>
+        </w:rPr>
         <w:lastRenderedPageBreak/>
+        <w:t>Q:</w:t>
+      </w:r>
+      <w:r>
+        <w:t xml:space="preserve"> </w:t>
+      </w:r>
+      <w:r>
         <w:t xml:space="preserve">Do you have a plan to implement GIS system </w:t>
       </w:r>
       <w:r>
@@ -305,6 +452,16 @@
       </w:r>
     </w:p>
     <w:p>
+      <w:r>
+        <w:rPr>
+          <w:b/>
+          <w:bCs/>
+        </w:rPr>
+        <w:t>A:</w:t>
+      </w:r>
+      <w:r>
+        <w:t xml:space="preserve"> </w:t>
+      </w:r>
       <w:r>
         <w:t xml:space="preserve">It’s already possible to display a map on Open SDG platforms using a Geocode column in the </w:t>
       </w:r>
@@ -334,12 +491,40 @@
         <w:pStyle w:val="Subtitle"/>
       </w:pPr>
       <w:r>
+        <w:rPr>
+          <w:b/>
+          <w:bCs/>
+        </w:rPr>
+        <w:t>Q:</w:t>
+      </w:r>
+      <w:r>
+        <w:t xml:space="preserve"> </w:t>
+      </w:r>
+      <w:r>
         <w:t>Open SDG is awesome and easy to adopt. What is preventing more countries from using it?</w:t>
       </w:r>
     </w:p>
     <w:p>
       <w:r>
-        <w:t>There are various platforms available for countries to choose from to report their SDG data. When choosing a platform, it’s not just about how easy a platform is to set up. It’s related to the skills required and also the legacy systems that are in place. We need to show how easy the adoption of an Open SDG platform is, maybe through videos or tutorials. This is something we can investigate creating in the future.</w:t>
+        <w:rPr>
+          <w:b/>
+          <w:bCs/>
+        </w:rPr>
+        <w:t>A:</w:t>
+      </w:r>
+      <w:r>
+        <w:t xml:space="preserve"> </w:t>
+      </w:r>
+      <w:r>
+        <w:t xml:space="preserve">There are various platforms available for countries to choose from to report their SDG data. When choosing a platform, it’s not just about how easy a platform is to set up. It’s related to the skills required </w:t>
+      </w:r>
+      <w:proofErr w:type="gramStart"/>
+      <w:r>
+        <w:t>and also</w:t>
+      </w:r>
+      <w:proofErr w:type="gramEnd"/>
+      <w:r>
+        <w:t xml:space="preserve"> the legacy systems that are in place. We need to show how easy the adoption of an Open SDG platform is, maybe through videos or tutorials. This is something we can investigate creating in the future.</w:t>
       </w:r>
     </w:p>
     <w:p>
@@ -347,11 +532,31 @@
         <w:pStyle w:val="Subtitle"/>
       </w:pPr>
       <w:r>
+        <w:rPr>
+          <w:b/>
+          <w:bCs/>
+        </w:rPr>
+        <w:t>Q:</w:t>
+      </w:r>
+      <w:r>
+        <w:t xml:space="preserve"> </w:t>
+      </w:r>
+      <w:r>
         <w:t>Is the Open SDG currently allowing the use of multiple series for an indicator?</w:t>
       </w:r>
     </w:p>
     <w:p>
       <w:r>
+        <w:rPr>
+          <w:b/>
+          <w:bCs/>
+        </w:rPr>
+        <w:t>A:</w:t>
+      </w:r>
+      <w:r>
+        <w:t xml:space="preserve"> </w:t>
+      </w:r>
+      <w:r>
         <w:t>We became aware of this need a couple of months ago and now this functionality is currently being worked on within Open SDG. However, the feature still requires some testing before it goes into a release.</w:t>
       </w:r>
     </w:p>
@@ -360,11 +565,31 @@
         <w:pStyle w:val="Subtitle"/>
       </w:pPr>
       <w:r>
+        <w:rPr>
+          <w:b/>
+          <w:bCs/>
+        </w:rPr>
+        <w:t>Q:</w:t>
+      </w:r>
+      <w:r>
+        <w:t xml:space="preserve"> </w:t>
+      </w:r>
+      <w:r>
         <w:t>Does Open SDG work with SDMX?</w:t>
       </w:r>
     </w:p>
     <w:p>
       <w:r>
+        <w:rPr>
+          <w:b/>
+          <w:bCs/>
+        </w:rPr>
+        <w:t>A:</w:t>
+      </w:r>
+      <w:r>
+        <w:t xml:space="preserve"> </w:t>
+      </w:r>
+      <w:r>
         <w:t xml:space="preserve">Open SDG can already use SDMX input, either as files or from an SDMX-API. </w:t>
       </w:r>
       <w:r>
@@ -379,6 +604,16 @@
         <w:pStyle w:val="Subtitle"/>
       </w:pPr>
       <w:r>
+        <w:rPr>
+          <w:b/>
+          <w:bCs/>
+        </w:rPr>
+        <w:t>Q:</w:t>
+      </w:r>
+      <w:r>
+        <w:t xml:space="preserve"> </w:t>
+      </w:r>
+      <w:r>
         <w:t>Could you please brief us the steps needed for upgrading to the latest release for those countries who already have implemented previous versions of Open</w:t>
       </w:r>
       <w:r>
@@ -387,13 +622,73 @@
       <w:r>
         <w:t>SDG?</w:t>
       </w:r>
-    </w:p>
-    <w:p>
-      <w:r>
-        <w:t>At a high-level, one thing that needs to be done is some translation updates if you aren’t using sdg-translations directly</w:t>
-      </w:r>
-      <w:r>
-        <w:t xml:space="preserve"> i.e. if you have forked sdg-translations: some translations will need to be added. Next sdg-build, a dependency of open-sdg will need to be upgraded. There are a few special metadata fields which will need to be changed slightly. For example, the structure of the ‘data_start_value’ metadata field has changed. We have also adopted a model, where the translations now need to be stored in the data repository. However, the structure has remained the same, so moving them should be quite straightforward. Depending on any customisations that have been made to an existing Open SDG platform, some work will need to be done to ensure that any changes are made to bring the file up-to-date with the file that’s in Open SDG v1.0.0</w:t>
+      <w:bookmarkStart w:id="0" w:name="_GoBack"/>
+      <w:bookmarkEnd w:id="0"/>
+    </w:p>
+    <w:p>
+      <w:r>
+        <w:rPr>
+          <w:b/>
+          <w:bCs/>
+        </w:rPr>
+        <w:t>A:</w:t>
+      </w:r>
+      <w:r>
+        <w:t xml:space="preserve"> </w:t>
+      </w:r>
+      <w:r>
+        <w:t xml:space="preserve">At a high-level, one thing that needs to be done is some translation updates if you aren’t using </w:t>
+      </w:r>
+      <w:proofErr w:type="spellStart"/>
+      <w:r>
+        <w:t>sdg</w:t>
+      </w:r>
+      <w:proofErr w:type="spellEnd"/>
+      <w:r>
+        <w:t>-translations directly</w:t>
+      </w:r>
+      <w:r>
+        <w:t xml:space="preserve"> i.e. if you have forked </w:t>
+      </w:r>
+      <w:proofErr w:type="spellStart"/>
+      <w:r>
+        <w:t>sdg</w:t>
+      </w:r>
+      <w:proofErr w:type="spellEnd"/>
+      <w:r>
+        <w:t xml:space="preserve">-translations: some translations will need to be added. Next </w:t>
+      </w:r>
+      <w:proofErr w:type="spellStart"/>
+      <w:r>
+        <w:t>sdg</w:t>
+      </w:r>
+      <w:proofErr w:type="spellEnd"/>
+      <w:r>
+        <w:t>-build, a dependency of open-</w:t>
+      </w:r>
+      <w:proofErr w:type="spellStart"/>
+      <w:r>
+        <w:t>sdg</w:t>
+      </w:r>
+      <w:proofErr w:type="spellEnd"/>
+      <w:r>
+        <w:t xml:space="preserve"> will need to be upgraded. There are a few special metadata fields which will need to be changed slightly. For example, the structure of the ‘</w:t>
+      </w:r>
+      <w:proofErr w:type="spellStart"/>
+      <w:r>
+        <w:t>data_start_value</w:t>
+      </w:r>
+      <w:proofErr w:type="spellEnd"/>
+      <w:r>
+        <w:t xml:space="preserve">’ metadata field has changed. We have also adopted a model, where the translations now need to be stored in the data repository. However, the structure has remained the same, so moving them should be quite straightforward. Depending on any customisations that have been made to an existing Open SDG platform, some work will need to be done to ensure that any changes are made to bring the file </w:t>
+      </w:r>
+      <w:proofErr w:type="gramStart"/>
+      <w:r>
+        <w:t>up-to-date</w:t>
+      </w:r>
+      <w:proofErr w:type="gramEnd"/>
+      <w:r>
+        <w:t xml:space="preserve"> with the file that’s in Open SDG v1.0.0</w:t>
       </w:r>
       <w:r>
         <w:t xml:space="preserve">. More information is available </w:t>
@@ -418,10 +713,30 @@
         <w:pStyle w:val="Subtitle"/>
       </w:pPr>
       <w:r>
+        <w:rPr>
+          <w:b/>
+          <w:bCs/>
+        </w:rPr>
+        <w:t>Q:</w:t>
+      </w:r>
+      <w:r>
+        <w:t xml:space="preserve"> </w:t>
+      </w:r>
+      <w:r>
         <w:t>How long does it take to set up Open SDG from scratch? And what skills are needed?</w:t>
       </w:r>
     </w:p>
     <w:p>
+      <w:r>
+        <w:rPr>
+          <w:b/>
+          <w:bCs/>
+        </w:rPr>
+        <w:t>A:</w:t>
+      </w:r>
+      <w:r>
+        <w:t xml:space="preserve"> </w:t>
+      </w:r>
       <w:r>
         <w:t>Depending on the skills of the person, an Open SDG platform can be set up between an hour and a day</w:t>
       </w:r>
@@ -437,13 +752,22 @@
     </w:p>
     <w:p/>
     <w:p/>
-    <w:p/>
     <w:p>
       <w:pPr>
         <w:pStyle w:val="Subtitle"/>
       </w:pPr>
       <w:r>
+        <w:rPr>
+          <w:b/>
+          <w:bCs/>
+        </w:rPr>
         <w:lastRenderedPageBreak/>
+        <w:t>Q:</w:t>
+      </w:r>
+      <w:r>
+        <w:t xml:space="preserve"> </w:t>
+      </w:r>
+      <w:r>
         <w:t xml:space="preserve">I manually edited each metadata, but I think there is some sort of automated procedure, isn't </w:t>
       </w:r>
       <w:r>
@@ -454,6 +778,16 @@
       </w:r>
     </w:p>
     <w:p>
+      <w:r>
+        <w:rPr>
+          <w:b/>
+          <w:bCs/>
+        </w:rPr>
+        <w:t>A:</w:t>
+      </w:r>
+      <w:r>
+        <w:t xml:space="preserve"> </w:t>
+      </w:r>
       <w:r>
         <w:t xml:space="preserve">There are a few options when it comes to metadata. First, there are currently three options for the format in which metadata can be inputted: Markdown YAML, CSV, Excel (more info in </w:t>
       </w:r>
@@ -472,7 +806,15 @@
         </w:r>
       </w:hyperlink>
       <w:r>
-        <w:t xml:space="preserve">). If you choose to have data in the Markdown YAML format you also have the option to edit your metadata using Prose, which is an online editor. This method is slightly easier than editing a Markdown file directly. In the UK, we use a different model where we have our metadata stored in Excel files, and we’ve automated that being converted into a Markdown file before it’s uploaded to the UK Open SDG platform. Again this is easier than editing the metadata directly in a Markdown file. </w:t>
+        <w:t xml:space="preserve">). If you choose to have data in the Markdown YAML format you also have the option to edit your metadata using Prose, which is an online editor. This method is slightly easier than editing a Markdown file directly. In the UK, we use a different model where we have our metadata stored in Excel files, and we’ve automated that being converted into a Markdown file before it’s uploaded to the UK Open SDG platform. </w:t>
+      </w:r>
+      <w:proofErr w:type="gramStart"/>
+      <w:r>
+        <w:t>Again</w:t>
+      </w:r>
+      <w:proofErr w:type="gramEnd"/>
+      <w:r>
+        <w:t xml:space="preserve"> this is easier than editing the metadata directly in a Markdown file. </w:t>
       </w:r>
     </w:p>
     <w:p>
@@ -480,6 +822,16 @@
         <w:pStyle w:val="Subtitle"/>
       </w:pPr>
       <w:r>
+        <w:rPr>
+          <w:b/>
+          <w:bCs/>
+        </w:rPr>
+        <w:t>Q:</w:t>
+      </w:r>
+      <w:r>
+        <w:t xml:space="preserve"> </w:t>
+      </w:r>
+      <w:r>
         <w:t>Is Open</w:t>
       </w:r>
       <w:r>
@@ -503,6 +855,13 @@
     </w:p>
     <w:p>
       <w:r>
+        <w:rPr>
+          <w:b/>
+          <w:bCs/>
+        </w:rPr>
+        <w:t xml:space="preserve">A: </w:t>
+      </w:r>
+      <w:r>
         <w:t>Yes, one of our design principles is for the platform to be open</w:t>
       </w:r>
       <w:r>
@@ -517,6 +876,16 @@
         <w:pStyle w:val="Subtitle"/>
       </w:pPr>
       <w:r>
+        <w:rPr>
+          <w:b/>
+          <w:bCs/>
+        </w:rPr>
+        <w:t>Q:</w:t>
+      </w:r>
+      <w:r>
+        <w:t xml:space="preserve"> </w:t>
+      </w:r>
+      <w:r>
         <w:t>Could you make video training materials</w:t>
       </w:r>
       <w:r>
@@ -527,6 +896,16 @@
       </w:r>
     </w:p>
     <w:p>
+      <w:r>
+        <w:rPr>
+          <w:b/>
+          <w:bCs/>
+        </w:rPr>
+        <w:t>A:</w:t>
+      </w:r>
+      <w:r>
+        <w:t xml:space="preserve"> </w:t>
+      </w:r>
       <w:r>
         <w:t>We are currently considering the best way to make further Open SDG training materials</w:t>
       </w:r>
@@ -1147,6 +1526,7 @@
   <w:style w:type="character" w:default="1" w:styleId="DefaultParagraphFont">
     <w:name w:val="Default Paragraph Font"/>
     <w:uiPriority w:val="1"/>
+    <w:semiHidden/>
     <w:unhideWhenUsed/>
   </w:style>
   <w:style w:type="table" w:default="1" w:styleId="TableNormal">

</xml_diff>